<commit_message>
Part D completed and other parts started
</commit_message>
<xml_diff>
--- a/CE719 Assignment 2.docx
+++ b/CE719 Assignment 2.docx
@@ -944,24 +944,2632 @@
           <w:szCs w:val="24"/>
           <w:u w:val="single"/>
         </w:rPr>
-        <w:t xml:space="preserve">Part </w:t>
-      </w:r>
-      <w:r>
+        <w:t>Part B</w:t>
+      </w:r>
+    </w:p>
+    <w:p>
+      <w:pPr>
+        <w:rPr>
+          <w:b/>
+          <w:bCs/>
+          <w:sz w:val="24"/>
+          <w:szCs w:val="24"/>
+        </w:rPr>
+      </w:pPr>
+      <w:r>
+        <w:rPr>
+          <w:b/>
+          <w:bCs/>
+          <w:noProof/>
+        </w:rPr>
+        <mc:AlternateContent>
+          <mc:Choice Requires="wps">
+            <w:drawing>
+              <wp:anchor distT="0" distB="0" distL="114300" distR="114300" simplePos="0" relativeHeight="251671552" behindDoc="0" locked="0" layoutInCell="1" allowOverlap="1" wp14:anchorId="4BB22468" wp14:editId="4A7AA567">
+                <wp:simplePos x="0" y="0"/>
+                <wp:positionH relativeFrom="column">
+                  <wp:posOffset>2351314</wp:posOffset>
+                </wp:positionH>
+                <wp:positionV relativeFrom="paragraph">
+                  <wp:posOffset>459640</wp:posOffset>
+                </wp:positionV>
+                <wp:extent cx="593767" cy="16823"/>
+                <wp:effectExtent l="0" t="0" r="34925" b="21590"/>
+                <wp:wrapNone/>
+                <wp:docPr id="9" name="Straight Connector 9"/>
+                <wp:cNvGraphicFramePr/>
+                <a:graphic xmlns:a="http://schemas.openxmlformats.org/drawingml/2006/main">
+                  <a:graphicData uri="http://schemas.microsoft.com/office/word/2010/wordprocessingShape">
+                    <wps:wsp>
+                      <wps:cNvCnPr/>
+                      <wps:spPr>
+                        <a:xfrm>
+                          <a:off x="0" y="0"/>
+                          <a:ext cx="593767" cy="16823"/>
+                        </a:xfrm>
+                        <a:prstGeom prst="line">
+                          <a:avLst/>
+                        </a:prstGeom>
+                      </wps:spPr>
+                      <wps:style>
+                        <a:lnRef idx="1">
+                          <a:schemeClr val="dk1"/>
+                        </a:lnRef>
+                        <a:fillRef idx="0">
+                          <a:schemeClr val="dk1"/>
+                        </a:fillRef>
+                        <a:effectRef idx="0">
+                          <a:schemeClr val="dk1"/>
+                        </a:effectRef>
+                        <a:fontRef idx="minor">
+                          <a:schemeClr val="tx1"/>
+                        </a:fontRef>
+                      </wps:style>
+                      <wps:bodyPr/>
+                    </wps:wsp>
+                  </a:graphicData>
+                </a:graphic>
+                <wp14:sizeRelH relativeFrom="margin">
+                  <wp14:pctWidth>0</wp14:pctWidth>
+                </wp14:sizeRelH>
+                <wp14:sizeRelV relativeFrom="margin">
+                  <wp14:pctHeight>0</wp14:pctHeight>
+                </wp14:sizeRelV>
+              </wp:anchor>
+            </w:drawing>
+          </mc:Choice>
+          <mc:Fallback>
+            <w:pict>
+              <v:line w14:anchorId="2DE0C75B" id="Straight Connector 9" o:spid="_x0000_s1026" style="position:absolute;z-index:251671552;visibility:visible;mso-wrap-style:square;mso-width-percent:0;mso-height-percent:0;mso-wrap-distance-left:9pt;mso-wrap-distance-top:0;mso-wrap-distance-right:9pt;mso-wrap-distance-bottom:0;mso-position-horizontal:absolute;mso-position-horizontal-relative:text;mso-position-vertical:absolute;mso-position-vertical-relative:text;mso-width-percent:0;mso-height-percent:0;mso-width-relative:margin;mso-height-relative:margin" from="185.15pt,36.2pt" to="231.9pt,37.5pt" o:gfxdata="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" strokecolor="black [3200]" strokeweight=".5pt">
+                <v:stroke joinstyle="miter"/>
+              </v:line>
+            </w:pict>
+          </mc:Fallback>
+        </mc:AlternateContent>
+      </w:r>
+      <w:r>
+        <w:rPr>
+          <w:b/>
+          <w:bCs/>
+          <w:noProof/>
+        </w:rPr>
+        <mc:AlternateContent>
+          <mc:Choice Requires="wps">
+            <w:drawing>
+              <wp:anchor distT="0" distB="0" distL="114300" distR="114300" simplePos="0" relativeHeight="251670528" behindDoc="0" locked="0" layoutInCell="1" allowOverlap="1" wp14:anchorId="3B3BE444" wp14:editId="76ABC95B">
+                <wp:simplePos x="0" y="0"/>
+                <wp:positionH relativeFrom="column">
+                  <wp:posOffset>3281845</wp:posOffset>
+                </wp:positionH>
+                <wp:positionV relativeFrom="paragraph">
+                  <wp:posOffset>735248</wp:posOffset>
+                </wp:positionV>
+                <wp:extent cx="45719" cy="567541"/>
+                <wp:effectExtent l="38100" t="38100" r="50165" b="23495"/>
+                <wp:wrapNone/>
+                <wp:docPr id="8" name="Straight Arrow Connector 8"/>
+                <wp:cNvGraphicFramePr/>
+                <a:graphic xmlns:a="http://schemas.openxmlformats.org/drawingml/2006/main">
+                  <a:graphicData uri="http://schemas.microsoft.com/office/word/2010/wordprocessingShape">
+                    <wps:wsp>
+                      <wps:cNvCnPr/>
+                      <wps:spPr>
+                        <a:xfrm flipV="1">
+                          <a:off x="0" y="0"/>
+                          <a:ext cx="45719" cy="567541"/>
+                        </a:xfrm>
+                        <a:prstGeom prst="straightConnector1">
+                          <a:avLst/>
+                        </a:prstGeom>
+                        <a:ln>
+                          <a:tailEnd type="triangle"/>
+                        </a:ln>
+                      </wps:spPr>
+                      <wps:style>
+                        <a:lnRef idx="1">
+                          <a:schemeClr val="dk1"/>
+                        </a:lnRef>
+                        <a:fillRef idx="0">
+                          <a:schemeClr val="dk1"/>
+                        </a:fillRef>
+                        <a:effectRef idx="0">
+                          <a:schemeClr val="dk1"/>
+                        </a:effectRef>
+                        <a:fontRef idx="minor">
+                          <a:schemeClr val="tx1"/>
+                        </a:fontRef>
+                      </wps:style>
+                      <wps:bodyPr/>
+                    </wps:wsp>
+                  </a:graphicData>
+                </a:graphic>
+                <wp14:sizeRelH relativeFrom="margin">
+                  <wp14:pctWidth>0</wp14:pctWidth>
+                </wp14:sizeRelH>
+                <wp14:sizeRelV relativeFrom="margin">
+                  <wp14:pctHeight>0</wp14:pctHeight>
+                </wp14:sizeRelV>
+              </wp:anchor>
+            </w:drawing>
+          </mc:Choice>
+          <mc:Fallback>
+            <w:pict>
+              <v:shapetype w14:anchorId="699B5403" id="_x0000_t32" coordsize="21600,21600" o:spt="32" o:oned="t" path="m,l21600,21600e" filled="f">
+                <v:path arrowok="t" fillok="f" o:connecttype="none"/>
+                <o:lock v:ext="edit" shapetype="t"/>
+              </v:shapetype>
+              <v:shape id="Straight Arrow Connector 8" o:spid="_x0000_s1026" type="#_x0000_t32" style="position:absolute;margin-left:258.4pt;margin-top:57.9pt;width:3.6pt;height:44.7pt;flip:y;z-index:251670528;visibility:visible;mso-wrap-style:square;mso-width-percent:0;mso-height-percent:0;mso-wrap-distance-left:9pt;mso-wrap-distance-top:0;mso-wrap-distance-right:9pt;mso-wrap-distance-bottom:0;mso-position-horizontal:absolute;mso-position-horizontal-relative:text;mso-position-vertical:absolute;mso-position-vertical-relative:text;mso-width-percent:0;mso-height-percent:0;mso-width-relative:margin;mso-height-relative:margin" o:gfxdata="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" strokecolor="black [3200]" strokeweight=".5pt">
+                <v:stroke endarrow="block" joinstyle="miter"/>
+              </v:shape>
+            </w:pict>
+          </mc:Fallback>
+        </mc:AlternateContent>
+      </w:r>
+      <w:r>
+        <w:rPr>
+          <w:b/>
+          <w:bCs/>
+          <w:noProof/>
+        </w:rPr>
+        <mc:AlternateContent>
+          <mc:Choice Requires="wps">
+            <w:drawing>
+              <wp:anchor distT="0" distB="0" distL="114300" distR="114300" simplePos="0" relativeHeight="251661312" behindDoc="0" locked="0" layoutInCell="1" allowOverlap="1" wp14:anchorId="54E77133" wp14:editId="1D201040">
+                <wp:simplePos x="0" y="0"/>
+                <wp:positionH relativeFrom="column">
+                  <wp:posOffset>2929255</wp:posOffset>
+                </wp:positionH>
+                <wp:positionV relativeFrom="paragraph">
+                  <wp:posOffset>1310640</wp:posOffset>
+                </wp:positionV>
+                <wp:extent cx="803275" cy="478790"/>
+                <wp:effectExtent l="0" t="0" r="9525" b="16510"/>
+                <wp:wrapNone/>
+                <wp:docPr id="2" name="Rectangle 2"/>
+                <wp:cNvGraphicFramePr/>
+                <a:graphic xmlns:a="http://schemas.openxmlformats.org/drawingml/2006/main">
+                  <a:graphicData uri="http://schemas.microsoft.com/office/word/2010/wordprocessingShape">
+                    <wps:wsp>
+                      <wps:cNvSpPr/>
+                      <wps:spPr>
+                        <a:xfrm>
+                          <a:off x="0" y="0"/>
+                          <a:ext cx="803275" cy="478790"/>
+                        </a:xfrm>
+                        <a:prstGeom prst="rect">
+                          <a:avLst/>
+                        </a:prstGeom>
+                      </wps:spPr>
+                      <wps:style>
+                        <a:lnRef idx="2">
+                          <a:schemeClr val="dk1"/>
+                        </a:lnRef>
+                        <a:fillRef idx="1">
+                          <a:schemeClr val="lt1"/>
+                        </a:fillRef>
+                        <a:effectRef idx="0">
+                          <a:schemeClr val="dk1"/>
+                        </a:effectRef>
+                        <a:fontRef idx="minor">
+                          <a:schemeClr val="dk1"/>
+                        </a:fontRef>
+                      </wps:style>
+                      <wps:txbx>
+                        <w:txbxContent>
+                          <w:p>
+                            <w:pPr>
+                              <w:jc w:val="center"/>
+                            </w:pPr>
+                            <w:r>
+                              <w:t>Member</w:t>
+                            </w:r>
+                          </w:p>
+                        </w:txbxContent>
+                      </wps:txbx>
+                      <wps:bodyPr rot="0" spcFirstLastPara="0" vertOverflow="overflow" horzOverflow="overflow" vert="horz" wrap="square" lIns="91440" tIns="45720" rIns="91440" bIns="45720" numCol="1" spcCol="0" rtlCol="0" fromWordArt="0" anchor="ctr" anchorCtr="0" forceAA="0" compatLnSpc="1">
+                        <a:prstTxWarp prst="textNoShape">
+                          <a:avLst/>
+                        </a:prstTxWarp>
+                        <a:noAutofit/>
+                      </wps:bodyPr>
+                    </wps:wsp>
+                  </a:graphicData>
+                </a:graphic>
+              </wp:anchor>
+            </w:drawing>
+          </mc:Choice>
+          <mc:Fallback>
+            <w:pict>
+              <v:rect w14:anchorId="54E77133" id="Rectangle 2" o:spid="_x0000_s1026" style="position:absolute;margin-left:230.65pt;margin-top:103.2pt;width:63.25pt;height:37.7pt;z-index:251661312;visibility:visible;mso-wrap-style:square;mso-wrap-distance-left:9pt;mso-wrap-distance-top:0;mso-wrap-distance-right:9pt;mso-wrap-distance-bottom:0;mso-position-horizontal:absolute;mso-position-horizontal-relative:text;mso-position-vertical:absolute;mso-position-vertical-relative:text;v-text-anchor:middle" o:gfxdata="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" fillcolor="white [3201]" strokecolor="black [3200]" strokeweight="1pt">
+                <v:textbox>
+                  <w:txbxContent>
+                    <w:p>
+                      <w:pPr>
+                        <w:jc w:val="center"/>
+                      </w:pPr>
+                      <w:r>
+                        <w:t>Member</w:t>
+                      </w:r>
+                    </w:p>
+                  </w:txbxContent>
+                </v:textbox>
+              </v:rect>
+            </w:pict>
+          </mc:Fallback>
+        </mc:AlternateContent>
+      </w:r>
+      <w:r>
+        <w:rPr>
+          <w:b/>
+          <w:bCs/>
+          <w:noProof/>
+        </w:rPr>
+        <mc:AlternateContent>
+          <mc:Choice Requires="wps">
+            <w:drawing>
+              <wp:anchor distT="0" distB="0" distL="114300" distR="114300" simplePos="0" relativeHeight="251665408" behindDoc="0" locked="0" layoutInCell="1" allowOverlap="1" wp14:anchorId="4CC0A898" wp14:editId="02590492">
+                <wp:simplePos x="0" y="0"/>
+                <wp:positionH relativeFrom="margin">
+                  <wp:posOffset>840551</wp:posOffset>
+                </wp:positionH>
+                <wp:positionV relativeFrom="paragraph">
+                  <wp:posOffset>1286312</wp:posOffset>
+                </wp:positionV>
+                <wp:extent cx="803275" cy="478790"/>
+                <wp:effectExtent l="0" t="0" r="15875" b="16510"/>
+                <wp:wrapNone/>
+                <wp:docPr id="4" name="Rectangle 4"/>
+                <wp:cNvGraphicFramePr/>
+                <a:graphic xmlns:a="http://schemas.openxmlformats.org/drawingml/2006/main">
+                  <a:graphicData uri="http://schemas.microsoft.com/office/word/2010/wordprocessingShape">
+                    <wps:wsp>
+                      <wps:cNvSpPr/>
+                      <wps:spPr>
+                        <a:xfrm>
+                          <a:off x="0" y="0"/>
+                          <a:ext cx="803275" cy="478790"/>
+                        </a:xfrm>
+                        <a:prstGeom prst="rect">
+                          <a:avLst/>
+                        </a:prstGeom>
+                      </wps:spPr>
+                      <wps:style>
+                        <a:lnRef idx="2">
+                          <a:schemeClr val="dk1"/>
+                        </a:lnRef>
+                        <a:fillRef idx="1">
+                          <a:schemeClr val="lt1"/>
+                        </a:fillRef>
+                        <a:effectRef idx="0">
+                          <a:schemeClr val="dk1"/>
+                        </a:effectRef>
+                        <a:fontRef idx="minor">
+                          <a:schemeClr val="dk1"/>
+                        </a:fontRef>
+                      </wps:style>
+                      <wps:txbx>
+                        <w:txbxContent>
+                          <w:p>
+                            <w:pPr>
+                              <w:jc w:val="center"/>
+                            </w:pPr>
+                            <w:r>
+                              <w:t>Publisher</w:t>
+                            </w:r>
+                          </w:p>
+                        </w:txbxContent>
+                      </wps:txbx>
+                      <wps:bodyPr rot="0" spcFirstLastPara="0" vertOverflow="overflow" horzOverflow="overflow" vert="horz" wrap="square" lIns="91440" tIns="45720" rIns="91440" bIns="45720" numCol="1" spcCol="0" rtlCol="0" fromWordArt="0" anchor="ctr" anchorCtr="0" forceAA="0" compatLnSpc="1">
+                        <a:prstTxWarp prst="textNoShape">
+                          <a:avLst/>
+                        </a:prstTxWarp>
+                        <a:noAutofit/>
+                      </wps:bodyPr>
+                    </wps:wsp>
+                  </a:graphicData>
+                </a:graphic>
+              </wp:anchor>
+            </w:drawing>
+          </mc:Choice>
+          <mc:Fallback>
+            <w:pict>
+              <v:rect w14:anchorId="4CC0A898" id="Rectangle 4" o:spid="_x0000_s1027" style="position:absolute;margin-left:66.2pt;margin-top:101.3pt;width:63.25pt;height:37.7pt;z-index:251665408;visibility:visible;mso-wrap-style:square;mso-wrap-distance-left:9pt;mso-wrap-distance-top:0;mso-wrap-distance-right:9pt;mso-wrap-distance-bottom:0;mso-position-horizontal:absolute;mso-position-horizontal-relative:margin;mso-position-vertical:absolute;mso-position-vertical-relative:text;v-text-anchor:middle" o:gfxdata="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" fillcolor="white [3201]" strokecolor="black [3200]" strokeweight="1pt">
+                <v:textbox>
+                  <w:txbxContent>
+                    <w:p>
+                      <w:pPr>
+                        <w:jc w:val="center"/>
+                      </w:pPr>
+                      <w:r>
+                        <w:t>Publisher</w:t>
+                      </w:r>
+                    </w:p>
+                  </w:txbxContent>
+                </v:textbox>
+                <w10:wrap anchorx="margin"/>
+              </v:rect>
+            </w:pict>
+          </mc:Fallback>
+        </mc:AlternateContent>
+      </w:r>
+      <w:r>
+        <w:rPr>
+          <w:b/>
+          <w:bCs/>
+          <w:noProof/>
+        </w:rPr>
+        <mc:AlternateContent>
+          <mc:Choice Requires="wps">
+            <w:drawing>
+              <wp:anchor distT="0" distB="0" distL="114300" distR="114300" simplePos="0" relativeHeight="251667456" behindDoc="0" locked="0" layoutInCell="1" allowOverlap="1" wp14:anchorId="3792CA17" wp14:editId="69087B77">
+                <wp:simplePos x="0" y="0"/>
+                <wp:positionH relativeFrom="column">
+                  <wp:posOffset>2940999</wp:posOffset>
+                </wp:positionH>
+                <wp:positionV relativeFrom="paragraph">
+                  <wp:posOffset>256986</wp:posOffset>
+                </wp:positionV>
+                <wp:extent cx="803275" cy="478790"/>
+                <wp:effectExtent l="0" t="0" r="9525" b="16510"/>
+                <wp:wrapNone/>
+                <wp:docPr id="5" name="Rectangle 5"/>
+                <wp:cNvGraphicFramePr/>
+                <a:graphic xmlns:a="http://schemas.openxmlformats.org/drawingml/2006/main">
+                  <a:graphicData uri="http://schemas.microsoft.com/office/word/2010/wordprocessingShape">
+                    <wps:wsp>
+                      <wps:cNvSpPr/>
+                      <wps:spPr>
+                        <a:xfrm>
+                          <a:off x="0" y="0"/>
+                          <a:ext cx="803275" cy="478790"/>
+                        </a:xfrm>
+                        <a:prstGeom prst="rect">
+                          <a:avLst/>
+                        </a:prstGeom>
+                      </wps:spPr>
+                      <wps:style>
+                        <a:lnRef idx="2">
+                          <a:schemeClr val="dk1"/>
+                        </a:lnRef>
+                        <a:fillRef idx="1">
+                          <a:schemeClr val="lt1"/>
+                        </a:fillRef>
+                        <a:effectRef idx="0">
+                          <a:schemeClr val="dk1"/>
+                        </a:effectRef>
+                        <a:fontRef idx="minor">
+                          <a:schemeClr val="dk1"/>
+                        </a:fontRef>
+                      </wps:style>
+                      <wps:txbx>
+                        <w:txbxContent>
+                          <w:p>
+                            <w:pPr>
+                              <w:jc w:val="center"/>
+                            </w:pPr>
+                            <w:r>
+                              <w:t>Loan</w:t>
+                            </w:r>
+                          </w:p>
+                        </w:txbxContent>
+                      </wps:txbx>
+                      <wps:bodyPr rot="0" spcFirstLastPara="0" vertOverflow="overflow" horzOverflow="overflow" vert="horz" wrap="square" lIns="91440" tIns="45720" rIns="91440" bIns="45720" numCol="1" spcCol="0" rtlCol="0" fromWordArt="0" anchor="ctr" anchorCtr="0" forceAA="0" compatLnSpc="1">
+                        <a:prstTxWarp prst="textNoShape">
+                          <a:avLst/>
+                        </a:prstTxWarp>
+                        <a:noAutofit/>
+                      </wps:bodyPr>
+                    </wps:wsp>
+                  </a:graphicData>
+                </a:graphic>
+              </wp:anchor>
+            </w:drawing>
+          </mc:Choice>
+          <mc:Fallback>
+            <w:pict>
+              <v:rect w14:anchorId="3792CA17" id="Rectangle 5" o:spid="_x0000_s1028" style="position:absolute;margin-left:231.55pt;margin-top:20.25pt;width:63.25pt;height:37.7pt;z-index:251667456;visibility:visible;mso-wrap-style:square;mso-wrap-distance-left:9pt;mso-wrap-distance-top:0;mso-wrap-distance-right:9pt;mso-wrap-distance-bottom:0;mso-position-horizontal:absolute;mso-position-horizontal-relative:text;mso-position-vertical:absolute;mso-position-vertical-relative:text;v-text-anchor:middle" o:gfxdata="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" fillcolor="white [3201]" strokecolor="black [3200]" strokeweight="1pt">
+                <v:textbox>
+                  <w:txbxContent>
+                    <w:p>
+                      <w:pPr>
+                        <w:jc w:val="center"/>
+                      </w:pPr>
+                      <w:r>
+                        <w:t>Loan</w:t>
+                      </w:r>
+                    </w:p>
+                  </w:txbxContent>
+                </v:textbox>
+              </v:rect>
+            </w:pict>
+          </mc:Fallback>
+        </mc:AlternateContent>
+      </w:r>
+      <w:r>
+        <w:rPr>
+          <w:b/>
+          <w:bCs/>
+          <w:noProof/>
+        </w:rPr>
+        <mc:AlternateContent>
+          <mc:Choice Requires="wps">
+            <w:drawing>
+              <wp:anchor distT="0" distB="0" distL="114300" distR="114300" simplePos="0" relativeHeight="251659264" behindDoc="0" locked="0" layoutInCell="1" allowOverlap="1" wp14:anchorId="02A2A9A9" wp14:editId="04853E2A">
+                <wp:simplePos x="0" y="0"/>
+                <wp:positionH relativeFrom="column">
+                  <wp:posOffset>1531620</wp:posOffset>
+                </wp:positionH>
+                <wp:positionV relativeFrom="paragraph">
+                  <wp:posOffset>259080</wp:posOffset>
+                </wp:positionV>
+                <wp:extent cx="803275" cy="478790"/>
+                <wp:effectExtent l="0" t="0" r="9525" b="16510"/>
+                <wp:wrapNone/>
+                <wp:docPr id="1" name="Rectangle 1"/>
+                <wp:cNvGraphicFramePr/>
+                <a:graphic xmlns:a="http://schemas.openxmlformats.org/drawingml/2006/main">
+                  <a:graphicData uri="http://schemas.microsoft.com/office/word/2010/wordprocessingShape">
+                    <wps:wsp>
+                      <wps:cNvSpPr/>
+                      <wps:spPr>
+                        <a:xfrm>
+                          <a:off x="0" y="0"/>
+                          <a:ext cx="803275" cy="478790"/>
+                        </a:xfrm>
+                        <a:prstGeom prst="rect">
+                          <a:avLst/>
+                        </a:prstGeom>
+                      </wps:spPr>
+                      <wps:style>
+                        <a:lnRef idx="2">
+                          <a:schemeClr val="dk1"/>
+                        </a:lnRef>
+                        <a:fillRef idx="1">
+                          <a:schemeClr val="lt1"/>
+                        </a:fillRef>
+                        <a:effectRef idx="0">
+                          <a:schemeClr val="dk1"/>
+                        </a:effectRef>
+                        <a:fontRef idx="minor">
+                          <a:schemeClr val="dk1"/>
+                        </a:fontRef>
+                      </wps:style>
+                      <wps:txbx>
+                        <w:txbxContent>
+                          <w:p>
+                            <w:pPr>
+                              <w:jc w:val="center"/>
+                            </w:pPr>
+                            <w:r>
+                              <w:t>Book</w:t>
+                            </w:r>
+                          </w:p>
+                        </w:txbxContent>
+                      </wps:txbx>
+                      <wps:bodyPr rot="0" spcFirstLastPara="0" vertOverflow="overflow" horzOverflow="overflow" vert="horz" wrap="square" lIns="91440" tIns="45720" rIns="91440" bIns="45720" numCol="1" spcCol="0" rtlCol="0" fromWordArt="0" anchor="ctr" anchorCtr="0" forceAA="0" compatLnSpc="1">
+                        <a:prstTxWarp prst="textNoShape">
+                          <a:avLst/>
+                        </a:prstTxWarp>
+                        <a:noAutofit/>
+                      </wps:bodyPr>
+                    </wps:wsp>
+                  </a:graphicData>
+                </a:graphic>
+              </wp:anchor>
+            </w:drawing>
+          </mc:Choice>
+          <mc:Fallback>
+            <w:pict>
+              <v:rect w14:anchorId="02A2A9A9" id="Rectangle 1" o:spid="_x0000_s1029" style="position:absolute;margin-left:120.6pt;margin-top:20.4pt;width:63.25pt;height:37.7pt;z-index:251659264;visibility:visible;mso-wrap-style:square;mso-wrap-distance-left:9pt;mso-wrap-distance-top:0;mso-wrap-distance-right:9pt;mso-wrap-distance-bottom:0;mso-position-horizontal:absolute;mso-position-horizontal-relative:text;mso-position-vertical:absolute;mso-position-vertical-relative:text;v-text-anchor:middle" o:gfxdata="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" fillcolor="white [3201]" strokecolor="black [3200]" strokeweight="1pt">
+                <v:textbox>
+                  <w:txbxContent>
+                    <w:p>
+                      <w:pPr>
+                        <w:jc w:val="center"/>
+                      </w:pPr>
+                      <w:r>
+                        <w:t>Book</w:t>
+                      </w:r>
+                    </w:p>
+                  </w:txbxContent>
+                </v:textbox>
+              </v:rect>
+            </w:pict>
+          </mc:Fallback>
+        </mc:AlternateContent>
+      </w:r>
+      <w:r>
+        <w:rPr>
+          <w:b/>
+          <w:bCs/>
+          <w:noProof/>
+        </w:rPr>
+        <mc:AlternateContent>
+          <mc:Choice Requires="wps">
+            <w:drawing>
+              <wp:anchor distT="0" distB="0" distL="114300" distR="114300" simplePos="0" relativeHeight="251668480" behindDoc="0" locked="0" layoutInCell="1" allowOverlap="1" wp14:anchorId="07C1B111" wp14:editId="3F856F47">
+                <wp:simplePos x="0" y="0"/>
+                <wp:positionH relativeFrom="column">
+                  <wp:posOffset>985652</wp:posOffset>
+                </wp:positionH>
+                <wp:positionV relativeFrom="paragraph">
+                  <wp:posOffset>471516</wp:posOffset>
+                </wp:positionV>
+                <wp:extent cx="546265" cy="0"/>
+                <wp:effectExtent l="0" t="76200" r="25400" b="95250"/>
+                <wp:wrapNone/>
+                <wp:docPr id="6" name="Straight Arrow Connector 6"/>
+                <wp:cNvGraphicFramePr/>
+                <a:graphic xmlns:a="http://schemas.openxmlformats.org/drawingml/2006/main">
+                  <a:graphicData uri="http://schemas.microsoft.com/office/word/2010/wordprocessingShape">
+                    <wps:wsp>
+                      <wps:cNvCnPr/>
+                      <wps:spPr>
+                        <a:xfrm>
+                          <a:off x="0" y="0"/>
+                          <a:ext cx="546265" cy="0"/>
+                        </a:xfrm>
+                        <a:prstGeom prst="straightConnector1">
+                          <a:avLst/>
+                        </a:prstGeom>
+                        <a:ln>
+                          <a:tailEnd type="triangle"/>
+                        </a:ln>
+                      </wps:spPr>
+                      <wps:style>
+                        <a:lnRef idx="1">
+                          <a:schemeClr val="dk1"/>
+                        </a:lnRef>
+                        <a:fillRef idx="0">
+                          <a:schemeClr val="dk1"/>
+                        </a:fillRef>
+                        <a:effectRef idx="0">
+                          <a:schemeClr val="dk1"/>
+                        </a:effectRef>
+                        <a:fontRef idx="minor">
+                          <a:schemeClr val="tx1"/>
+                        </a:fontRef>
+                      </wps:style>
+                      <wps:bodyPr/>
+                    </wps:wsp>
+                  </a:graphicData>
+                </a:graphic>
+              </wp:anchor>
+            </w:drawing>
+          </mc:Choice>
+          <mc:Fallback>
+            <w:pict>
+              <v:shape w14:anchorId="371081F9" id="Straight Arrow Connector 6" o:spid="_x0000_s1026" type="#_x0000_t32" style="position:absolute;margin-left:77.6pt;margin-top:37.15pt;width:43pt;height:0;z-index:251668480;visibility:visible;mso-wrap-style:square;mso-wrap-distance-left:9pt;mso-wrap-distance-top:0;mso-wrap-distance-right:9pt;mso-wrap-distance-bottom:0;mso-position-horizontal:absolute;mso-position-horizontal-relative:text;mso-position-vertical:absolute;mso-position-vertical-relative:text" o:gfxdata="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" strokecolor="black [3200]" strokeweight=".5pt">
+                <v:stroke endarrow="block" joinstyle="miter"/>
+              </v:shape>
+            </w:pict>
+          </mc:Fallback>
+        </mc:AlternateContent>
+      </w:r>
+      <w:r>
+        <w:rPr>
+          <w:b/>
+          <w:bCs/>
+          <w:noProof/>
+        </w:rPr>
+        <mc:AlternateContent>
+          <mc:Choice Requires="wps">
+            <w:drawing>
+              <wp:anchor distT="0" distB="0" distL="114300" distR="114300" simplePos="0" relativeHeight="251663360" behindDoc="0" locked="0" layoutInCell="1" allowOverlap="1" wp14:anchorId="6A20ECEC" wp14:editId="1338C0F4">
+                <wp:simplePos x="0" y="0"/>
+                <wp:positionH relativeFrom="column">
+                  <wp:posOffset>163451</wp:posOffset>
+                </wp:positionH>
+                <wp:positionV relativeFrom="paragraph">
+                  <wp:posOffset>286435</wp:posOffset>
+                </wp:positionV>
+                <wp:extent cx="803275" cy="478790"/>
+                <wp:effectExtent l="0" t="0" r="9525" b="16510"/>
+                <wp:wrapNone/>
+                <wp:docPr id="3" name="Rectangle 3"/>
+                <wp:cNvGraphicFramePr/>
+                <a:graphic xmlns:a="http://schemas.openxmlformats.org/drawingml/2006/main">
+                  <a:graphicData uri="http://schemas.microsoft.com/office/word/2010/wordprocessingShape">
+                    <wps:wsp>
+                      <wps:cNvSpPr/>
+                      <wps:spPr>
+                        <a:xfrm>
+                          <a:off x="0" y="0"/>
+                          <a:ext cx="803275" cy="478790"/>
+                        </a:xfrm>
+                        <a:prstGeom prst="rect">
+                          <a:avLst/>
+                        </a:prstGeom>
+                      </wps:spPr>
+                      <wps:style>
+                        <a:lnRef idx="2">
+                          <a:schemeClr val="dk1"/>
+                        </a:lnRef>
+                        <a:fillRef idx="1">
+                          <a:schemeClr val="lt1"/>
+                        </a:fillRef>
+                        <a:effectRef idx="0">
+                          <a:schemeClr val="dk1"/>
+                        </a:effectRef>
+                        <a:fontRef idx="minor">
+                          <a:schemeClr val="dk1"/>
+                        </a:fontRef>
+                      </wps:style>
+                      <wps:txbx>
+                        <w:txbxContent>
+                          <w:p>
+                            <w:pPr>
+                              <w:jc w:val="center"/>
+                            </w:pPr>
+                            <w:r>
+                              <w:t>Author</w:t>
+                            </w:r>
+                          </w:p>
+                        </w:txbxContent>
+                      </wps:txbx>
+                      <wps:bodyPr rot="0" spcFirstLastPara="0" vertOverflow="overflow" horzOverflow="overflow" vert="horz" wrap="square" lIns="91440" tIns="45720" rIns="91440" bIns="45720" numCol="1" spcCol="0" rtlCol="0" fromWordArt="0" anchor="ctr" anchorCtr="0" forceAA="0" compatLnSpc="1">
+                        <a:prstTxWarp prst="textNoShape">
+                          <a:avLst/>
+                        </a:prstTxWarp>
+                        <a:noAutofit/>
+                      </wps:bodyPr>
+                    </wps:wsp>
+                  </a:graphicData>
+                </a:graphic>
+                <wp14:sizeRelV relativeFrom="margin">
+                  <wp14:pctHeight>0</wp14:pctHeight>
+                </wp14:sizeRelV>
+              </wp:anchor>
+            </w:drawing>
+          </mc:Choice>
+          <mc:Fallback>
+            <w:pict>
+              <v:rect w14:anchorId="6A20ECEC" id="Rectangle 3" o:spid="_x0000_s1030" style="position:absolute;margin-left:12.85pt;margin-top:22.55pt;width:63.25pt;height:37.7pt;z-index:251663360;visibility:visible;mso-wrap-style:square;mso-height-percent:0;mso-wrap-distance-left:9pt;mso-wrap-distance-top:0;mso-wrap-distance-right:9pt;mso-wrap-distance-bottom:0;mso-position-horizontal:absolute;mso-position-horizontal-relative:text;mso-position-vertical:absolute;mso-position-vertical-relative:text;mso-height-percent:0;mso-height-relative:margin;v-text-anchor:middle" o:gfxdata="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" fillcolor="white [3201]" strokecolor="black [3200]" strokeweight="1pt">
+                <v:textbox>
+                  <w:txbxContent>
+                    <w:p>
+                      <w:pPr>
+                        <w:jc w:val="center"/>
+                      </w:pPr>
+                      <w:r>
+                        <w:t>Author</w:t>
+                      </w:r>
+                    </w:p>
+                  </w:txbxContent>
+                </v:textbox>
+              </v:rect>
+            </w:pict>
+          </mc:Fallback>
+        </mc:AlternateContent>
+      </w:r>
+      <w:r>
+        <w:rPr>
+          <w:b/>
+          <w:bCs/>
+          <w:sz w:val="24"/>
+          <w:szCs w:val="24"/>
+        </w:rPr>
+        <w:t>ERD</w:t>
+      </w:r>
+    </w:p>
+    <w:p>
+      <w:pPr>
+        <w:rPr>
+          <w:sz w:val="24"/>
+          <w:szCs w:val="24"/>
+        </w:rPr>
+      </w:pPr>
+    </w:p>
+    <w:p>
+      <w:pPr>
+        <w:rPr>
+          <w:sz w:val="24"/>
+          <w:szCs w:val="24"/>
+        </w:rPr>
+      </w:pPr>
+      <w:r>
+        <w:rPr>
+          <w:b/>
+          <w:bCs/>
+          <w:noProof/>
+        </w:rPr>
+        <mc:AlternateContent>
+          <mc:Choice Requires="wps">
+            <w:drawing>
+              <wp:anchor distT="0" distB="0" distL="114300" distR="114300" simplePos="0" relativeHeight="251681792" behindDoc="0" locked="0" layoutInCell="1" allowOverlap="1" wp14:anchorId="1AA56A0F" wp14:editId="246953F0">
+                <wp:simplePos x="0" y="0"/>
+                <wp:positionH relativeFrom="column">
+                  <wp:posOffset>1938209</wp:posOffset>
+                </wp:positionH>
+                <wp:positionV relativeFrom="paragraph">
+                  <wp:posOffset>155780</wp:posOffset>
+                </wp:positionV>
+                <wp:extent cx="45719" cy="823942"/>
+                <wp:effectExtent l="38100" t="38100" r="50165" b="14605"/>
+                <wp:wrapNone/>
+                <wp:docPr id="14" name="Straight Arrow Connector 14"/>
+                <wp:cNvGraphicFramePr/>
+                <a:graphic xmlns:a="http://schemas.openxmlformats.org/drawingml/2006/main">
+                  <a:graphicData uri="http://schemas.microsoft.com/office/word/2010/wordprocessingShape">
+                    <wps:wsp>
+                      <wps:cNvCnPr/>
+                      <wps:spPr>
+                        <a:xfrm flipV="1">
+                          <a:off x="0" y="0"/>
+                          <a:ext cx="45719" cy="823942"/>
+                        </a:xfrm>
+                        <a:prstGeom prst="straightConnector1">
+                          <a:avLst/>
+                        </a:prstGeom>
+                        <a:ln>
+                          <a:tailEnd type="triangle"/>
+                        </a:ln>
+                      </wps:spPr>
+                      <wps:style>
+                        <a:lnRef idx="1">
+                          <a:schemeClr val="dk1"/>
+                        </a:lnRef>
+                        <a:fillRef idx="0">
+                          <a:schemeClr val="dk1"/>
+                        </a:fillRef>
+                        <a:effectRef idx="0">
+                          <a:schemeClr val="dk1"/>
+                        </a:effectRef>
+                        <a:fontRef idx="minor">
+                          <a:schemeClr val="tx1"/>
+                        </a:fontRef>
+                      </wps:style>
+                      <wps:bodyPr/>
+                    </wps:wsp>
+                  </a:graphicData>
+                </a:graphic>
+                <wp14:sizeRelH relativeFrom="margin">
+                  <wp14:pctWidth>0</wp14:pctWidth>
+                </wp14:sizeRelH>
+                <wp14:sizeRelV relativeFrom="margin">
+                  <wp14:pctHeight>0</wp14:pctHeight>
+                </wp14:sizeRelV>
+              </wp:anchor>
+            </w:drawing>
+          </mc:Choice>
+          <mc:Fallback>
+            <w:pict>
+              <v:shape w14:anchorId="4CFECA39" id="Straight Arrow Connector 14" o:spid="_x0000_s1026" type="#_x0000_t32" style="position:absolute;margin-left:152.6pt;margin-top:12.25pt;width:3.6pt;height:64.9pt;flip:y;z-index:251681792;visibility:visible;mso-wrap-style:square;mso-width-percent:0;mso-height-percent:0;mso-wrap-distance-left:9pt;mso-wrap-distance-top:0;mso-wrap-distance-right:9pt;mso-wrap-distance-bottom:0;mso-position-horizontal:absolute;mso-position-horizontal-relative:text;mso-position-vertical:absolute;mso-position-vertical-relative:text;mso-width-percent:0;mso-height-percent:0;mso-width-relative:margin;mso-height-relative:margin" o:gfxdata="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" strokecolor="black [3200]" strokeweight=".5pt">
+                <v:stroke endarrow="block" joinstyle="miter"/>
+              </v:shape>
+            </w:pict>
+          </mc:Fallback>
+        </mc:AlternateContent>
+      </w:r>
+      <w:r>
+        <w:rPr>
+          <w:b/>
+          <w:bCs/>
+          <w:noProof/>
+        </w:rPr>
+        <mc:AlternateContent>
+          <mc:Choice Requires="wps">
+            <w:drawing>
+              <wp:anchor distT="0" distB="0" distL="114300" distR="114300" simplePos="0" relativeHeight="251683840" behindDoc="0" locked="0" layoutInCell="1" allowOverlap="1" wp14:anchorId="53589920" wp14:editId="6F5CB86B">
+                <wp:simplePos x="0" y="0"/>
+                <wp:positionH relativeFrom="margin">
+                  <wp:posOffset>479326</wp:posOffset>
+                </wp:positionH>
+                <wp:positionV relativeFrom="paragraph">
+                  <wp:posOffset>175754</wp:posOffset>
+                </wp:positionV>
+                <wp:extent cx="45719" cy="815843"/>
+                <wp:effectExtent l="76200" t="38100" r="50165" b="22860"/>
+                <wp:wrapNone/>
+                <wp:docPr id="15" name="Straight Arrow Connector 15"/>
+                <wp:cNvGraphicFramePr/>
+                <a:graphic xmlns:a="http://schemas.openxmlformats.org/drawingml/2006/main">
+                  <a:graphicData uri="http://schemas.microsoft.com/office/word/2010/wordprocessingShape">
+                    <wps:wsp>
+                      <wps:cNvCnPr/>
+                      <wps:spPr>
+                        <a:xfrm flipH="1" flipV="1">
+                          <a:off x="0" y="0"/>
+                          <a:ext cx="45719" cy="815843"/>
+                        </a:xfrm>
+                        <a:prstGeom prst="straightConnector1">
+                          <a:avLst/>
+                        </a:prstGeom>
+                        <a:ln>
+                          <a:tailEnd type="triangle"/>
+                        </a:ln>
+                      </wps:spPr>
+                      <wps:style>
+                        <a:lnRef idx="1">
+                          <a:schemeClr val="dk1"/>
+                        </a:lnRef>
+                        <a:fillRef idx="0">
+                          <a:schemeClr val="dk1"/>
+                        </a:fillRef>
+                        <a:effectRef idx="0">
+                          <a:schemeClr val="dk1"/>
+                        </a:effectRef>
+                        <a:fontRef idx="minor">
+                          <a:schemeClr val="tx1"/>
+                        </a:fontRef>
+                      </wps:style>
+                      <wps:bodyPr/>
+                    </wps:wsp>
+                  </a:graphicData>
+                </a:graphic>
+                <wp14:sizeRelH relativeFrom="margin">
+                  <wp14:pctWidth>0</wp14:pctWidth>
+                </wp14:sizeRelH>
+                <wp14:sizeRelV relativeFrom="margin">
+                  <wp14:pctHeight>0</wp14:pctHeight>
+                </wp14:sizeRelV>
+              </wp:anchor>
+            </w:drawing>
+          </mc:Choice>
+          <mc:Fallback>
+            <w:pict>
+              <v:shape w14:anchorId="24EBB3DE" id="Straight Arrow Connector 15" o:spid="_x0000_s1026" type="#_x0000_t32" style="position:absolute;margin-left:37.75pt;margin-top:13.85pt;width:3.6pt;height:64.25pt;flip:x y;z-index:251683840;visibility:visible;mso-wrap-style:square;mso-width-percent:0;mso-height-percent:0;mso-wrap-distance-left:9pt;mso-wrap-distance-top:0;mso-wrap-distance-right:9pt;mso-wrap-distance-bottom:0;mso-position-horizontal:absolute;mso-position-horizontal-relative:margin;mso-position-vertical:absolute;mso-position-vertical-relative:text;mso-width-percent:0;mso-height-percent:0;mso-width-relative:margin;mso-height-relative:margin" o:gfxdata="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" strokecolor="black [3200]" strokeweight=".5pt">
+                <v:stroke endarrow="block" joinstyle="miter"/>
+                <w10:wrap anchorx="margin"/>
+              </v:shape>
+            </w:pict>
+          </mc:Fallback>
+        </mc:AlternateContent>
+      </w:r>
+    </w:p>
+    <w:p>
+      <w:pPr>
+        <w:rPr>
+          <w:sz w:val="24"/>
+          <w:szCs w:val="24"/>
+        </w:rPr>
+      </w:pPr>
+    </w:p>
+    <w:p>
+      <w:pPr>
+        <w:rPr>
+          <w:sz w:val="24"/>
+          <w:szCs w:val="24"/>
+        </w:rPr>
+      </w:pPr>
+      <w:r>
+        <w:rPr>
+          <w:b/>
+          <w:bCs/>
+          <w:noProof/>
+        </w:rPr>
+        <mc:AlternateContent>
+          <mc:Choice Requires="wps">
+            <w:drawing>
+              <wp:anchor distT="0" distB="0" distL="114300" distR="114300" simplePos="0" relativeHeight="251685888" behindDoc="0" locked="0" layoutInCell="1" allowOverlap="1" wp14:anchorId="2C7A0634" wp14:editId="2B829239">
+                <wp:simplePos x="0" y="0"/>
+                <wp:positionH relativeFrom="column">
+                  <wp:posOffset>1951585</wp:posOffset>
+                </wp:positionH>
+                <wp:positionV relativeFrom="paragraph">
+                  <wp:posOffset>201915</wp:posOffset>
+                </wp:positionV>
+                <wp:extent cx="944826" cy="21812"/>
+                <wp:effectExtent l="0" t="0" r="27305" b="35560"/>
+                <wp:wrapNone/>
+                <wp:docPr id="17" name="Straight Connector 17"/>
+                <wp:cNvGraphicFramePr/>
+                <a:graphic xmlns:a="http://schemas.openxmlformats.org/drawingml/2006/main">
+                  <a:graphicData uri="http://schemas.microsoft.com/office/word/2010/wordprocessingShape">
+                    <wps:wsp>
+                      <wps:cNvCnPr/>
+                      <wps:spPr>
+                        <a:xfrm flipH="1" flipV="1">
+                          <a:off x="0" y="0"/>
+                          <a:ext cx="944826" cy="21812"/>
+                        </a:xfrm>
+                        <a:prstGeom prst="line">
+                          <a:avLst/>
+                        </a:prstGeom>
+                      </wps:spPr>
+                      <wps:style>
+                        <a:lnRef idx="1">
+                          <a:schemeClr val="dk1"/>
+                        </a:lnRef>
+                        <a:fillRef idx="0">
+                          <a:schemeClr val="dk1"/>
+                        </a:fillRef>
+                        <a:effectRef idx="0">
+                          <a:schemeClr val="dk1"/>
+                        </a:effectRef>
+                        <a:fontRef idx="minor">
+                          <a:schemeClr val="tx1"/>
+                        </a:fontRef>
+                      </wps:style>
+                      <wps:bodyPr/>
+                    </wps:wsp>
+                  </a:graphicData>
+                </a:graphic>
+                <wp14:sizeRelH relativeFrom="margin">
+                  <wp14:pctWidth>0</wp14:pctWidth>
+                </wp14:sizeRelH>
+                <wp14:sizeRelV relativeFrom="margin">
+                  <wp14:pctHeight>0</wp14:pctHeight>
+                </wp14:sizeRelV>
+              </wp:anchor>
+            </w:drawing>
+          </mc:Choice>
+          <mc:Fallback>
+            <w:pict>
+              <v:line w14:anchorId="646A117B" id="Straight Connector 17" o:spid="_x0000_s1026" style="position:absolute;flip:x y;z-index:251685888;visibility:visible;mso-wrap-style:square;mso-width-percent:0;mso-height-percent:0;mso-wrap-distance-left:9pt;mso-wrap-distance-top:0;mso-wrap-distance-right:9pt;mso-wrap-distance-bottom:0;mso-position-horizontal:absolute;mso-position-horizontal-relative:text;mso-position-vertical:absolute;mso-position-vertical-relative:text;mso-width-percent:0;mso-height-percent:0;mso-width-relative:margin;mso-height-relative:margin" from="153.65pt,15.9pt" to="228.05pt,17.6pt" o:gfxdata="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" strokecolor="black [3200]" strokeweight=".5pt">
+                <v:stroke joinstyle="miter"/>
+              </v:line>
+            </w:pict>
+          </mc:Fallback>
+        </mc:AlternateContent>
+      </w:r>
+    </w:p>
+    <w:p>
+      <w:pPr>
+        <w:rPr>
+          <w:sz w:val="24"/>
+          <w:szCs w:val="24"/>
+        </w:rPr>
+      </w:pPr>
+      <w:r>
+        <w:rPr>
+          <w:b/>
+          <w:bCs/>
+          <w:noProof/>
+        </w:rPr>
+        <mc:AlternateContent>
+          <mc:Choice Requires="wps">
+            <w:drawing>
+              <wp:anchor distT="0" distB="0" distL="114300" distR="114300" simplePos="0" relativeHeight="251679744" behindDoc="0" locked="0" layoutInCell="1" allowOverlap="1" wp14:anchorId="492F249A" wp14:editId="307EF904">
+                <wp:simplePos x="0" y="0"/>
+                <wp:positionH relativeFrom="column">
+                  <wp:posOffset>1624800</wp:posOffset>
+                </wp:positionH>
+                <wp:positionV relativeFrom="paragraph">
+                  <wp:posOffset>61398</wp:posOffset>
+                </wp:positionV>
+                <wp:extent cx="332509" cy="12940"/>
+                <wp:effectExtent l="0" t="0" r="10795" b="25400"/>
+                <wp:wrapNone/>
+                <wp:docPr id="13" name="Straight Connector 13"/>
+                <wp:cNvGraphicFramePr/>
+                <a:graphic xmlns:a="http://schemas.openxmlformats.org/drawingml/2006/main">
+                  <a:graphicData uri="http://schemas.microsoft.com/office/word/2010/wordprocessingShape">
+                    <wps:wsp>
+                      <wps:cNvCnPr/>
+                      <wps:spPr>
+                        <a:xfrm flipH="1" flipV="1">
+                          <a:off x="0" y="0"/>
+                          <a:ext cx="332509" cy="12940"/>
+                        </a:xfrm>
+                        <a:prstGeom prst="line">
+                          <a:avLst/>
+                        </a:prstGeom>
+                      </wps:spPr>
+                      <wps:style>
+                        <a:lnRef idx="1">
+                          <a:schemeClr val="dk1"/>
+                        </a:lnRef>
+                        <a:fillRef idx="0">
+                          <a:schemeClr val="dk1"/>
+                        </a:fillRef>
+                        <a:effectRef idx="0">
+                          <a:schemeClr val="dk1"/>
+                        </a:effectRef>
+                        <a:fontRef idx="minor">
+                          <a:schemeClr val="tx1"/>
+                        </a:fontRef>
+                      </wps:style>
+                      <wps:bodyPr/>
+                    </wps:wsp>
+                  </a:graphicData>
+                </a:graphic>
+                <wp14:sizeRelH relativeFrom="margin">
+                  <wp14:pctWidth>0</wp14:pctWidth>
+                </wp14:sizeRelH>
+                <wp14:sizeRelV relativeFrom="margin">
+                  <wp14:pctHeight>0</wp14:pctHeight>
+                </wp14:sizeRelV>
+              </wp:anchor>
+            </w:drawing>
+          </mc:Choice>
+          <mc:Fallback>
+            <w:pict>
+              <v:line w14:anchorId="527B182E" id="Straight Connector 13" o:spid="_x0000_s1026" style="position:absolute;flip:x y;z-index:251679744;visibility:visible;mso-wrap-style:square;mso-width-percent:0;mso-height-percent:0;mso-wrap-distance-left:9pt;mso-wrap-distance-top:0;mso-wrap-distance-right:9pt;mso-wrap-distance-bottom:0;mso-position-horizontal:absolute;mso-position-horizontal-relative:text;mso-position-vertical:absolute;mso-position-vertical-relative:text;mso-width-percent:0;mso-height-percent:0;mso-width-relative:margin;mso-height-relative:margin" from="127.95pt,4.85pt" to="154.15pt,5.85pt" o:gfxdata="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" strokecolor="black [3200]" strokeweight=".5pt">
+                <v:stroke joinstyle="miter"/>
+              </v:line>
+            </w:pict>
+          </mc:Fallback>
+        </mc:AlternateContent>
+      </w:r>
+      <w:r>
+        <w:rPr>
+          <w:b/>
+          <w:bCs/>
+          <w:noProof/>
+        </w:rPr>
+        <mc:AlternateContent>
+          <mc:Choice Requires="wps">
+            <w:drawing>
+              <wp:anchor distT="0" distB="0" distL="114300" distR="114300" simplePos="0" relativeHeight="251677696" behindDoc="0" locked="0" layoutInCell="1" allowOverlap="1" wp14:anchorId="3B59CAB3" wp14:editId="04DF2978">
+                <wp:simplePos x="0" y="0"/>
+                <wp:positionH relativeFrom="column">
+                  <wp:posOffset>522513</wp:posOffset>
+                </wp:positionH>
+                <wp:positionV relativeFrom="paragraph">
+                  <wp:posOffset>86673</wp:posOffset>
+                </wp:positionV>
+                <wp:extent cx="332509" cy="12940"/>
+                <wp:effectExtent l="0" t="0" r="10795" b="25400"/>
+                <wp:wrapNone/>
+                <wp:docPr id="12" name="Straight Connector 12"/>
+                <wp:cNvGraphicFramePr/>
+                <a:graphic xmlns:a="http://schemas.openxmlformats.org/drawingml/2006/main">
+                  <a:graphicData uri="http://schemas.microsoft.com/office/word/2010/wordprocessingShape">
+                    <wps:wsp>
+                      <wps:cNvCnPr/>
+                      <wps:spPr>
+                        <a:xfrm flipH="1" flipV="1">
+                          <a:off x="0" y="0"/>
+                          <a:ext cx="332509" cy="12940"/>
+                        </a:xfrm>
+                        <a:prstGeom prst="line">
+                          <a:avLst/>
+                        </a:prstGeom>
+                      </wps:spPr>
+                      <wps:style>
+                        <a:lnRef idx="1">
+                          <a:schemeClr val="dk1"/>
+                        </a:lnRef>
+                        <a:fillRef idx="0">
+                          <a:schemeClr val="dk1"/>
+                        </a:fillRef>
+                        <a:effectRef idx="0">
+                          <a:schemeClr val="dk1"/>
+                        </a:effectRef>
+                        <a:fontRef idx="minor">
+                          <a:schemeClr val="tx1"/>
+                        </a:fontRef>
+                      </wps:style>
+                      <wps:bodyPr/>
+                    </wps:wsp>
+                  </a:graphicData>
+                </a:graphic>
+                <wp14:sizeRelH relativeFrom="margin">
+                  <wp14:pctWidth>0</wp14:pctWidth>
+                </wp14:sizeRelH>
+                <wp14:sizeRelV relativeFrom="margin">
+                  <wp14:pctHeight>0</wp14:pctHeight>
+                </wp14:sizeRelV>
+              </wp:anchor>
+            </w:drawing>
+          </mc:Choice>
+          <mc:Fallback>
+            <w:pict>
+              <v:line w14:anchorId="0C15985B" id="Straight Connector 12" o:spid="_x0000_s1026" style="position:absolute;flip:x y;z-index:251677696;visibility:visible;mso-wrap-style:square;mso-width-percent:0;mso-height-percent:0;mso-wrap-distance-left:9pt;mso-wrap-distance-top:0;mso-wrap-distance-right:9pt;mso-wrap-distance-bottom:0;mso-position-horizontal:absolute;mso-position-horizontal-relative:text;mso-position-vertical:absolute;mso-position-vertical-relative:text;mso-width-percent:0;mso-height-percent:0;mso-width-relative:margin;mso-height-relative:margin" from="41.15pt,6.8pt" to="67.35pt,7.8pt" o:gfxdata="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" strokecolor="black [3200]" strokeweight=".5pt">
+                <v:stroke joinstyle="miter"/>
+              </v:line>
+            </w:pict>
+          </mc:Fallback>
+        </mc:AlternateContent>
+      </w:r>
+    </w:p>
+    <w:p>
+      <w:pPr>
+        <w:rPr>
+          <w:sz w:val="24"/>
+          <w:szCs w:val="24"/>
+        </w:rPr>
+      </w:pPr>
+    </w:p>
+    <w:p>
+      <w:pPr>
         <w:rPr>
           <w:sz w:val="24"/>
           <w:szCs w:val="24"/>
           <w:u w:val="single"/>
         </w:rPr>
-        <w:t>B</w:t>
-      </w:r>
-    </w:p>
-    <w:p>
-      <w:pPr>
-        <w:rPr>
-          <w:sz w:val="24"/>
-          <w:szCs w:val="24"/>
-        </w:rPr>
-      </w:pPr>
+      </w:pPr>
+      <w:r>
+        <w:rPr>
+          <w:sz w:val="24"/>
+          <w:szCs w:val="24"/>
+          <w:u w:val="single"/>
+        </w:rPr>
+        <w:t>ERD Explanations</w:t>
+      </w:r>
+      <w:r>
+        <w:rPr>
+          <w:sz w:val="24"/>
+          <w:szCs w:val="24"/>
+          <w:u w:val="single"/>
+        </w:rPr>
+        <w:t xml:space="preserve"> </w:t>
+      </w:r>
+    </w:p>
+    <w:p>
+      <w:pPr>
+        <w:rPr>
+          <w:sz w:val="24"/>
+          <w:szCs w:val="24"/>
+        </w:rPr>
+      </w:pPr>
+      <w:r>
+        <w:rPr>
+          <w:sz w:val="24"/>
+          <w:szCs w:val="24"/>
+        </w:rPr>
+        <w:t xml:space="preserve">One Author can write many books; however all books only have one Author. </w:t>
+      </w:r>
+      <w:r>
+        <w:rPr>
+          <w:sz w:val="24"/>
+          <w:szCs w:val="24"/>
+        </w:rPr>
+        <w:br/>
+        <w:t>One publisher can publish many authors, but all authors can only have one publisher.</w:t>
+      </w:r>
+      <w:r>
+        <w:rPr>
+          <w:sz w:val="24"/>
+          <w:szCs w:val="24"/>
+        </w:rPr>
+        <w:br/>
+      </w:r>
+      <w:r>
+        <w:rPr>
+          <w:sz w:val="24"/>
+          <w:szCs w:val="24"/>
+        </w:rPr>
+        <w:t>One publisher can publish many books, but all books can only have one publisher.</w:t>
+      </w:r>
+      <w:r>
+        <w:rPr>
+          <w:sz w:val="24"/>
+          <w:szCs w:val="24"/>
+        </w:rPr>
+        <w:br/>
+        <w:t xml:space="preserve">One book can have one loan. </w:t>
+      </w:r>
+      <w:r>
+        <w:rPr>
+          <w:sz w:val="24"/>
+          <w:szCs w:val="24"/>
+        </w:rPr>
+        <w:br/>
+        <w:t xml:space="preserve">One member can have many loans, but each loan belongs to only one member. </w:t>
+      </w:r>
+    </w:p>
+    <w:tbl>
+      <w:tblPr>
+        <w:tblStyle w:val="TableGrid"/>
+        <w:tblW w:w="0" w:type="auto"/>
+        <w:tblLook w:val="04A0" w:firstRow="1" w:lastRow="0" w:firstColumn="1" w:lastColumn="0" w:noHBand="0" w:noVBand="1"/>
+      </w:tblPr>
+      <w:tblGrid>
+        <w:gridCol w:w="5665"/>
+        <w:gridCol w:w="3345"/>
+      </w:tblGrid>
+      <w:tr>
+        <w:tc>
+          <w:tcPr>
+            <w:tcW w:w="5665" w:type="dxa"/>
+          </w:tcPr>
+          <w:p>
+            <w:r>
+              <w:lastRenderedPageBreak/>
+              <w:t xml:space="preserve">Requirement: B1 </w:t>
+            </w:r>
+            <w:r>
+              <w:t>List all the books in the system</w:t>
+            </w:r>
+          </w:p>
+        </w:tc>
+        <w:tc>
+          <w:tcPr>
+            <w:tcW w:w="3345" w:type="dxa"/>
+          </w:tcPr>
+          <w:p>
+            <w:r>
+              <w:t xml:space="preserve">Users: </w:t>
+            </w:r>
+            <w:r>
+              <w:t>Library Staff</w:t>
+            </w:r>
+            <w:r>
+              <w:t xml:space="preserve">, </w:t>
+            </w:r>
+            <w:r>
+              <w:t>Library Members</w:t>
+            </w:r>
+          </w:p>
+        </w:tc>
+      </w:tr>
+      <w:tr>
+        <w:tc>
+          <w:tcPr>
+            <w:tcW w:w="9010" w:type="dxa"/>
+            <w:gridSpan w:val="2"/>
+          </w:tcPr>
+          <w:p>
+            <w:r>
+              <w:t>Functional Requirement:</w:t>
+            </w:r>
+          </w:p>
+          <w:p>
+            <w:r>
+              <w:t xml:space="preserve">Alphabetical order </w:t>
+            </w:r>
+          </w:p>
+          <w:p>
+            <w:r>
+              <w:t>Completeness</w:t>
+            </w:r>
+          </w:p>
+          <w:p>
+            <w:r>
+              <w:t>Book details</w:t>
+            </w:r>
+          </w:p>
+          <w:p>
+            <w:pPr>
+              <w:rPr>
+                <w:b/>
+                <w:bCs/>
+              </w:rPr>
+            </w:pPr>
+            <w:r>
+              <w:rPr>
+                <w:b/>
+                <w:bCs/>
+              </w:rPr>
+              <w:t>Some descriptions of the functional requirement.</w:t>
+            </w:r>
+          </w:p>
+          <w:p>
+            <w:r>
+              <w:t xml:space="preserve">All the listed books should be listed in Alphabetical order to making the searching for a book as easy as possible </w:t>
+            </w:r>
+          </w:p>
+          <w:p>
+            <w:r>
+              <w:t xml:space="preserve">All of the available books should be listed without any missing from the system </w:t>
+            </w:r>
+          </w:p>
+          <w:p>
+            <w:r>
+              <w:t>Book details should be displayed i.e. Book available, or book has been loaned</w:t>
+            </w:r>
+          </w:p>
+        </w:tc>
+      </w:tr>
+      <w:tr>
+        <w:tc>
+          <w:tcPr>
+            <w:tcW w:w="9010" w:type="dxa"/>
+            <w:gridSpan w:val="2"/>
+          </w:tcPr>
+          <w:p>
+            <w:r>
+              <w:t>Non-functional Requirement:</w:t>
+            </w:r>
+          </w:p>
+          <w:p>
+            <w:r>
+              <w:t>Response time</w:t>
+            </w:r>
+          </w:p>
+          <w:p>
+            <w:r>
+              <w:t xml:space="preserve">Reliability </w:t>
+            </w:r>
+          </w:p>
+          <w:p>
+            <w:r>
+              <w:t>Service Hours</w:t>
+            </w:r>
+          </w:p>
+          <w:p>
+            <w:pPr>
+              <w:rPr>
+                <w:b/>
+                <w:bCs/>
+              </w:rPr>
+            </w:pPr>
+            <w:r>
+              <w:rPr>
+                <w:b/>
+                <w:bCs/>
+              </w:rPr>
+              <w:t>Text for non-functional requirement.</w:t>
+            </w:r>
+          </w:p>
+          <w:p>
+            <w:r>
+              <w:t xml:space="preserve">Function response time should be within </w:t>
+            </w:r>
+            <w:r>
+              <w:t>3</w:t>
+            </w:r>
+            <w:r>
+              <w:t xml:space="preserve"> seconds.</w:t>
+            </w:r>
+          </w:p>
+          <w:p>
+            <w:r>
+              <w:t>Function reliability should demonstrate a minimum of 97% success rate</w:t>
+            </w:r>
+          </w:p>
+          <w:p>
+            <w:r>
+              <w:t>Functions should only be accessible during service hours 08:00 – 18:00, Monday – Friday</w:t>
+            </w:r>
+          </w:p>
+        </w:tc>
+      </w:tr>
+    </w:tbl>
+    <w:p>
+      <w:pPr>
+        <w:rPr>
+          <w:sz w:val="24"/>
+          <w:szCs w:val="24"/>
+        </w:rPr>
+      </w:pPr>
+    </w:p>
+    <w:tbl>
+      <w:tblPr>
+        <w:tblStyle w:val="TableGrid"/>
+        <w:tblW w:w="0" w:type="auto"/>
+        <w:tblLook w:val="04A0" w:firstRow="1" w:lastRow="0" w:firstColumn="1" w:lastColumn="0" w:noHBand="0" w:noVBand="1"/>
+      </w:tblPr>
+      <w:tblGrid>
+        <w:gridCol w:w="5665"/>
+        <w:gridCol w:w="3345"/>
+      </w:tblGrid>
+      <w:tr>
+        <w:tc>
+          <w:tcPr>
+            <w:tcW w:w="5665" w:type="dxa"/>
+          </w:tcPr>
+          <w:p>
+            <w:r>
+              <w:t>Requirement: B</w:t>
+            </w:r>
+            <w:r>
+              <w:t>2</w:t>
+            </w:r>
+            <w:r>
+              <w:t xml:space="preserve"> </w:t>
+            </w:r>
+            <w:r>
+              <w:t>Add a book to the system</w:t>
+            </w:r>
+          </w:p>
+        </w:tc>
+        <w:tc>
+          <w:tcPr>
+            <w:tcW w:w="3345" w:type="dxa"/>
+          </w:tcPr>
+          <w:p>
+            <w:r>
+              <w:t>Users: Library Staff</w:t>
+            </w:r>
+          </w:p>
+        </w:tc>
+      </w:tr>
+      <w:tr>
+        <w:tc>
+          <w:tcPr>
+            <w:tcW w:w="9010" w:type="dxa"/>
+            <w:gridSpan w:val="2"/>
+          </w:tcPr>
+          <w:p>
+            <w:r>
+              <w:t>Functional Requirement:</w:t>
+            </w:r>
+          </w:p>
+          <w:p>
+            <w:r>
+              <w:t xml:space="preserve">Library staff accessibility </w:t>
+            </w:r>
+          </w:p>
+          <w:p>
+            <w:r>
+              <w:t xml:space="preserve">Correct placement </w:t>
+            </w:r>
+          </w:p>
+          <w:p>
+            <w:r>
+              <w:t>Prompt user for book details</w:t>
+            </w:r>
+          </w:p>
+          <w:p>
+            <w:pPr>
+              <w:rPr>
+                <w:b/>
+                <w:bCs/>
+              </w:rPr>
+            </w:pPr>
+            <w:r>
+              <w:rPr>
+                <w:b/>
+                <w:bCs/>
+              </w:rPr>
+              <w:t>Some descriptions of the functional requirement.</w:t>
+            </w:r>
+          </w:p>
+          <w:p>
+            <w:r>
+              <w:t xml:space="preserve">Library staff should be the only personnel able to access this kind of function </w:t>
+            </w:r>
+          </w:p>
+          <w:p>
+            <w:r>
+              <w:t>The book should be correctly inserted alphabetically into the list of books in the system</w:t>
+            </w:r>
+          </w:p>
+          <w:p>
+            <w:r>
+              <w:t>User should be prompted to provide the books details (publisher, author) etc</w:t>
+            </w:r>
+          </w:p>
+        </w:tc>
+      </w:tr>
+      <w:tr>
+        <w:trPr>
+          <w:trHeight w:val="2736"/>
+        </w:trPr>
+        <w:tc>
+          <w:tcPr>
+            <w:tcW w:w="9010" w:type="dxa"/>
+            <w:gridSpan w:val="2"/>
+          </w:tcPr>
+          <w:p>
+            <w:r>
+              <w:t>Non-functional Requirement:</w:t>
+            </w:r>
+          </w:p>
+          <w:p>
+            <w:r>
+              <w:t>Response time</w:t>
+            </w:r>
+          </w:p>
+          <w:p>
+            <w:r>
+              <w:t xml:space="preserve">Scalability </w:t>
+            </w:r>
+          </w:p>
+          <w:p>
+            <w:r>
+              <w:t xml:space="preserve">Accessibility </w:t>
+            </w:r>
+          </w:p>
+          <w:p>
+            <w:pPr>
+              <w:rPr>
+                <w:b/>
+                <w:bCs/>
+              </w:rPr>
+            </w:pPr>
+            <w:r>
+              <w:rPr>
+                <w:b/>
+                <w:bCs/>
+              </w:rPr>
+              <w:t>Text for non-functional requirement.</w:t>
+            </w:r>
+          </w:p>
+          <w:p>
+            <w:r>
+              <w:t xml:space="preserve">Function response time should be within </w:t>
+            </w:r>
+            <w:r>
+              <w:t>4</w:t>
+            </w:r>
+            <w:r>
+              <w:t xml:space="preserve"> seconds.</w:t>
+            </w:r>
+          </w:p>
+          <w:p>
+            <w:r>
+              <w:t>System should have enough hardware space (&gt; 10TB) to store all added books without potential overloads</w:t>
+            </w:r>
+          </w:p>
+          <w:p>
+            <w:r>
+              <w:t>Functions should only be accessible during service hours 08:00 – 18:00, Monday – Friday</w:t>
+            </w:r>
+          </w:p>
+        </w:tc>
+      </w:tr>
+    </w:tbl>
+    <w:p>
+      <w:pPr>
+        <w:rPr>
+          <w:sz w:val="24"/>
+          <w:szCs w:val="24"/>
+        </w:rPr>
+      </w:pPr>
+    </w:p>
+    <w:p>
+      <w:pPr>
+        <w:rPr>
+          <w:sz w:val="24"/>
+          <w:szCs w:val="24"/>
+        </w:rPr>
+      </w:pPr>
+      <w:r>
+        <w:rPr>
+          <w:sz w:val="24"/>
+          <w:szCs w:val="24"/>
+          <w:u w:val="single"/>
+        </w:rPr>
+        <w:t>Part C</w:t>
+      </w:r>
+    </w:p>
+    <w:p>
+      <w:pPr>
+        <w:rPr>
+          <w:sz w:val="24"/>
+          <w:szCs w:val="24"/>
+          <w:u w:val="single"/>
+        </w:rPr>
+      </w:pPr>
+      <w:r>
+        <w:rPr>
+          <w:sz w:val="24"/>
+          <w:szCs w:val="24"/>
+          <w:u w:val="single"/>
+        </w:rPr>
+        <w:t xml:space="preserve">Book </w:t>
+      </w:r>
+    </w:p>
+    <w:p>
+      <w:pPr>
+        <w:rPr>
+          <w:sz w:val="24"/>
+          <w:szCs w:val="24"/>
+          <w:u w:val="single"/>
+        </w:rPr>
+      </w:pPr>
+    </w:p>
+    <w:p>
+      <w:pPr>
+        <w:rPr>
+          <w:sz w:val="24"/>
+          <w:szCs w:val="24"/>
+          <w:u w:val="single"/>
+        </w:rPr>
+      </w:pPr>
+      <w:r>
+        <w:rPr>
+          <w:sz w:val="24"/>
+          <w:szCs w:val="24"/>
+          <w:u w:val="single"/>
+        </w:rPr>
+        <w:t xml:space="preserve">Author </w:t>
+      </w:r>
+    </w:p>
+    <w:p>
+      <w:pPr>
+        <w:rPr>
+          <w:sz w:val="24"/>
+          <w:szCs w:val="24"/>
+        </w:rPr>
+      </w:pPr>
+    </w:p>
+    <w:p>
+      <w:pPr>
+        <w:rPr>
+          <w:sz w:val="24"/>
+          <w:szCs w:val="24"/>
+          <w:u w:val="single"/>
+        </w:rPr>
+      </w:pPr>
+      <w:r>
+        <w:rPr>
+          <w:sz w:val="24"/>
+          <w:szCs w:val="24"/>
+          <w:u w:val="single"/>
+        </w:rPr>
+        <w:t xml:space="preserve">Publisher </w:t>
+      </w:r>
+    </w:p>
+    <w:p>
+      <w:pPr>
+        <w:rPr>
+          <w:sz w:val="24"/>
+          <w:szCs w:val="24"/>
+        </w:rPr>
+      </w:pPr>
+    </w:p>
+    <w:p>
+      <w:pPr>
+        <w:rPr>
+          <w:sz w:val="24"/>
+          <w:szCs w:val="24"/>
+          <w:u w:val="single"/>
+        </w:rPr>
+      </w:pPr>
+      <w:r>
+        <w:rPr>
+          <w:sz w:val="24"/>
+          <w:szCs w:val="24"/>
+          <w:u w:val="single"/>
+        </w:rPr>
+        <w:t xml:space="preserve">Member </w:t>
+      </w:r>
+    </w:p>
+    <w:p>
+      <w:pPr>
+        <w:rPr>
+          <w:sz w:val="24"/>
+          <w:szCs w:val="24"/>
+        </w:rPr>
+      </w:pPr>
+    </w:p>
+    <w:p>
+      <w:pPr>
+        <w:rPr>
+          <w:sz w:val="24"/>
+          <w:szCs w:val="24"/>
+          <w:u w:val="single"/>
+        </w:rPr>
+      </w:pPr>
+      <w:r>
+        <w:rPr>
+          <w:sz w:val="24"/>
+          <w:szCs w:val="24"/>
+          <w:u w:val="single"/>
+        </w:rPr>
+        <w:t>Loan</w:t>
+      </w:r>
+    </w:p>
+    <w:p>
+      <w:pPr>
+        <w:rPr>
+          <w:sz w:val="24"/>
+          <w:szCs w:val="24"/>
+          <w:u w:val="single"/>
+        </w:rPr>
+      </w:pPr>
+      <w:r>
+        <w:rPr>
+          <w:sz w:val="24"/>
+          <w:szCs w:val="24"/>
+          <w:u w:val="single"/>
+        </w:rPr>
+        <w:t>Pa</w:t>
+      </w:r>
+      <w:r>
+        <w:rPr>
+          <w:sz w:val="24"/>
+          <w:szCs w:val="24"/>
+          <w:u w:val="single"/>
+        </w:rPr>
+        <w:t>rt D</w:t>
+      </w:r>
+    </w:p>
+    <w:p>
+      <w:pPr>
+        <w:rPr>
+          <w:sz w:val="24"/>
+          <w:szCs w:val="24"/>
+        </w:rPr>
+      </w:pPr>
+      <w:r>
+        <w:rPr>
+          <w:sz w:val="24"/>
+          <w:szCs w:val="24"/>
+        </w:rPr>
+        <w:t xml:space="preserve">Table for Time elapsed for all team members on all related tasks that could be assigned to them: </w:t>
+      </w:r>
+    </w:p>
+    <w:tbl>
+      <w:tblPr>
+        <w:tblStyle w:val="TableGrid"/>
+        <w:tblW w:w="0" w:type="auto"/>
+        <w:jc w:val="center"/>
+        <w:tblLook w:val="04A0" w:firstRow="1" w:lastRow="0" w:firstColumn="1" w:lastColumn="0" w:noHBand="0" w:noVBand="1"/>
+      </w:tblPr>
+      <w:tblGrid>
+        <w:gridCol w:w="3256"/>
+        <w:gridCol w:w="1248"/>
+        <w:gridCol w:w="1161"/>
+        <w:gridCol w:w="1134"/>
+      </w:tblGrid>
+      <w:tr>
+        <w:trPr>
+          <w:jc w:val="center"/>
+        </w:trPr>
+        <w:tc>
+          <w:tcPr>
+            <w:tcW w:w="3256" w:type="dxa"/>
+          </w:tcPr>
+          <w:p>
+            <w:pPr>
+              <w:jc w:val="center"/>
+            </w:pPr>
+            <w:r>
+              <w:t>Tasks</w:t>
+            </w:r>
+          </w:p>
+        </w:tc>
+        <w:tc>
+          <w:tcPr>
+            <w:tcW w:w="1248" w:type="dxa"/>
+          </w:tcPr>
+          <w:p>
+            <w:pPr>
+              <w:jc w:val="center"/>
+            </w:pPr>
+            <w:r>
+              <w:t>SD1</w:t>
+            </w:r>
+          </w:p>
+        </w:tc>
+        <w:tc>
+          <w:tcPr>
+            <w:tcW w:w="1161" w:type="dxa"/>
+          </w:tcPr>
+          <w:p>
+            <w:pPr>
+              <w:jc w:val="center"/>
+            </w:pPr>
+            <w:r>
+              <w:t>SD2</w:t>
+            </w:r>
+          </w:p>
+        </w:tc>
+        <w:tc>
+          <w:tcPr>
+            <w:tcW w:w="1134" w:type="dxa"/>
+          </w:tcPr>
+          <w:p>
+            <w:pPr>
+              <w:jc w:val="center"/>
+            </w:pPr>
+            <w:r>
+              <w:t>SD3</w:t>
+            </w:r>
+          </w:p>
+        </w:tc>
+      </w:tr>
+      <w:tr>
+        <w:trPr>
+          <w:jc w:val="center"/>
+        </w:trPr>
+        <w:tc>
+          <w:tcPr>
+            <w:tcW w:w="3256" w:type="dxa"/>
+          </w:tcPr>
+          <w:p>
+            <w:pPr>
+              <w:jc w:val="center"/>
+            </w:pPr>
+            <w:r>
+              <w:t>Design book module</w:t>
+            </w:r>
+          </w:p>
+          <w:p>
+            <w:pPr>
+              <w:jc w:val="center"/>
+            </w:pPr>
+            <w:r>
+              <w:t>Design author module</w:t>
+            </w:r>
+          </w:p>
+          <w:p>
+            <w:pPr>
+              <w:jc w:val="center"/>
+            </w:pPr>
+            <w:r>
+              <w:t>Design publisher module</w:t>
+            </w:r>
+          </w:p>
+          <w:p>
+            <w:pPr>
+              <w:jc w:val="center"/>
+            </w:pPr>
+            <w:r>
+              <w:t>Design member module</w:t>
+            </w:r>
+          </w:p>
+          <w:p>
+            <w:pPr>
+              <w:jc w:val="center"/>
+            </w:pPr>
+            <w:r>
+              <w:t>Design loan module</w:t>
+            </w:r>
+          </w:p>
+        </w:tc>
+        <w:tc>
+          <w:tcPr>
+            <w:tcW w:w="1248" w:type="dxa"/>
+          </w:tcPr>
+          <w:p>
+            <w:pPr>
+              <w:jc w:val="center"/>
+            </w:pPr>
+            <w:r>
+              <w:t>4</w:t>
+            </w:r>
+          </w:p>
+          <w:p>
+            <w:pPr>
+              <w:jc w:val="center"/>
+            </w:pPr>
+            <w:r>
+              <w:t>1</w:t>
+            </w:r>
+          </w:p>
+          <w:p>
+            <w:pPr>
+              <w:jc w:val="center"/>
+            </w:pPr>
+            <w:r>
+              <w:t>2</w:t>
+            </w:r>
+          </w:p>
+          <w:p>
+            <w:pPr>
+              <w:jc w:val="center"/>
+            </w:pPr>
+            <w:r>
+              <w:t>2</w:t>
+            </w:r>
+          </w:p>
+          <w:p>
+            <w:pPr>
+              <w:jc w:val="center"/>
+            </w:pPr>
+            <w:r>
+              <w:t>4</w:t>
+            </w:r>
+          </w:p>
+        </w:tc>
+        <w:tc>
+          <w:tcPr>
+            <w:tcW w:w="1161" w:type="dxa"/>
+          </w:tcPr>
+          <w:p>
+            <w:pPr>
+              <w:jc w:val="center"/>
+            </w:pPr>
+            <w:r>
+              <w:t>6.67</w:t>
+            </w:r>
+          </w:p>
+          <w:p>
+            <w:pPr>
+              <w:jc w:val="center"/>
+            </w:pPr>
+            <w:r>
+              <w:t>1.67</w:t>
+            </w:r>
+          </w:p>
+          <w:p>
+            <w:pPr>
+              <w:jc w:val="center"/>
+            </w:pPr>
+            <w:r>
+              <w:t>3.33</w:t>
+            </w:r>
+          </w:p>
+          <w:p>
+            <w:pPr>
+              <w:jc w:val="center"/>
+            </w:pPr>
+            <w:r>
+              <w:t>3.33</w:t>
+            </w:r>
+          </w:p>
+          <w:p>
+            <w:pPr>
+              <w:jc w:val="center"/>
+            </w:pPr>
+            <w:r>
+              <w:t>6.67</w:t>
+            </w:r>
+          </w:p>
+        </w:tc>
+        <w:tc>
+          <w:tcPr>
+            <w:tcW w:w="1134" w:type="dxa"/>
+          </w:tcPr>
+          <w:p>
+            <w:pPr>
+              <w:jc w:val="center"/>
+            </w:pPr>
+            <w:r>
+              <w:t>16</w:t>
+            </w:r>
+          </w:p>
+          <w:p>
+            <w:pPr>
+              <w:jc w:val="center"/>
+            </w:pPr>
+            <w:r>
+              <w:t>4</w:t>
+            </w:r>
+          </w:p>
+          <w:p>
+            <w:pPr>
+              <w:jc w:val="center"/>
+            </w:pPr>
+            <w:r>
+              <w:t>8</w:t>
+            </w:r>
+          </w:p>
+          <w:p>
+            <w:pPr>
+              <w:jc w:val="center"/>
+            </w:pPr>
+            <w:r>
+              <w:t>8</w:t>
+            </w:r>
+          </w:p>
+          <w:p>
+            <w:pPr>
+              <w:jc w:val="center"/>
+            </w:pPr>
+            <w:r>
+              <w:t>16</w:t>
+            </w:r>
+          </w:p>
+        </w:tc>
+      </w:tr>
+      <w:tr>
+        <w:trPr>
+          <w:jc w:val="center"/>
+        </w:trPr>
+        <w:tc>
+          <w:tcPr>
+            <w:tcW w:w="3256" w:type="dxa"/>
+          </w:tcPr>
+          <w:p>
+            <w:pPr>
+              <w:jc w:val="center"/>
+            </w:pPr>
+          </w:p>
+        </w:tc>
+        <w:tc>
+          <w:tcPr>
+            <w:tcW w:w="1248" w:type="dxa"/>
+          </w:tcPr>
+          <w:p>
+            <w:pPr>
+              <w:jc w:val="center"/>
+            </w:pPr>
+            <w:r>
+              <w:t>P1</w:t>
+            </w:r>
+          </w:p>
+        </w:tc>
+        <w:tc>
+          <w:tcPr>
+            <w:tcW w:w="1161" w:type="dxa"/>
+          </w:tcPr>
+          <w:p>
+            <w:pPr>
+              <w:jc w:val="center"/>
+            </w:pPr>
+            <w:r>
+              <w:t>P2</w:t>
+            </w:r>
+          </w:p>
+        </w:tc>
+        <w:tc>
+          <w:tcPr>
+            <w:tcW w:w="1134" w:type="dxa"/>
+          </w:tcPr>
+          <w:p>
+            <w:pPr>
+              <w:jc w:val="center"/>
+            </w:pPr>
+            <w:r>
+              <w:t>P3</w:t>
+            </w:r>
+          </w:p>
+        </w:tc>
+      </w:tr>
+      <w:tr>
+        <w:trPr>
+          <w:jc w:val="center"/>
+        </w:trPr>
+        <w:tc>
+          <w:tcPr>
+            <w:tcW w:w="3256" w:type="dxa"/>
+          </w:tcPr>
+          <w:p>
+            <w:pPr>
+              <w:jc w:val="center"/>
+            </w:pPr>
+            <w:r>
+              <w:t>Program book module</w:t>
+            </w:r>
+          </w:p>
+          <w:p>
+            <w:pPr>
+              <w:jc w:val="center"/>
+            </w:pPr>
+            <w:r>
+              <w:t>Program author module</w:t>
+            </w:r>
+          </w:p>
+          <w:p>
+            <w:pPr>
+              <w:jc w:val="center"/>
+            </w:pPr>
+            <w:r>
+              <w:t>Program publisher module</w:t>
+            </w:r>
+          </w:p>
+          <w:p>
+            <w:pPr>
+              <w:jc w:val="center"/>
+            </w:pPr>
+            <w:r>
+              <w:t>Program member module</w:t>
+            </w:r>
+          </w:p>
+          <w:p>
+            <w:pPr>
+              <w:jc w:val="center"/>
+            </w:pPr>
+            <w:r>
+              <w:t>Program loan module</w:t>
+            </w:r>
+          </w:p>
+        </w:tc>
+        <w:tc>
+          <w:tcPr>
+            <w:tcW w:w="1248" w:type="dxa"/>
+          </w:tcPr>
+          <w:p>
+            <w:pPr>
+              <w:jc w:val="center"/>
+            </w:pPr>
+            <w:r>
+              <w:t>7.5</w:t>
+            </w:r>
+          </w:p>
+          <w:p>
+            <w:pPr>
+              <w:jc w:val="center"/>
+            </w:pPr>
+            <w:r>
+              <w:t>1.25</w:t>
+            </w:r>
+          </w:p>
+          <w:p>
+            <w:pPr>
+              <w:jc w:val="center"/>
+            </w:pPr>
+            <w:r>
+              <w:t>3.75</w:t>
+            </w:r>
+          </w:p>
+          <w:p>
+            <w:pPr>
+              <w:jc w:val="center"/>
+            </w:pPr>
+            <w:r>
+              <w:t>3.75</w:t>
+            </w:r>
+          </w:p>
+          <w:p>
+            <w:pPr>
+              <w:jc w:val="center"/>
+            </w:pPr>
+            <w:r>
+              <w:t>7.5</w:t>
+            </w:r>
+          </w:p>
+        </w:tc>
+        <w:tc>
+          <w:tcPr>
+            <w:tcW w:w="1161" w:type="dxa"/>
+          </w:tcPr>
+          <w:p>
+            <w:pPr>
+              <w:jc w:val="center"/>
+            </w:pPr>
+            <w:r>
+              <w:t>6</w:t>
+            </w:r>
+          </w:p>
+          <w:p>
+            <w:pPr>
+              <w:jc w:val="center"/>
+            </w:pPr>
+            <w:r>
+              <w:t>1</w:t>
+            </w:r>
+          </w:p>
+          <w:p>
+            <w:pPr>
+              <w:jc w:val="center"/>
+            </w:pPr>
+            <w:r>
+              <w:t>3</w:t>
+            </w:r>
+          </w:p>
+          <w:p>
+            <w:pPr>
+              <w:jc w:val="center"/>
+            </w:pPr>
+            <w:r>
+              <w:t>3</w:t>
+            </w:r>
+          </w:p>
+          <w:p>
+            <w:pPr>
+              <w:jc w:val="center"/>
+            </w:pPr>
+            <w:r>
+              <w:t>6</w:t>
+            </w:r>
+          </w:p>
+        </w:tc>
+        <w:tc>
+          <w:tcPr>
+            <w:tcW w:w="1134" w:type="dxa"/>
+          </w:tcPr>
+          <w:p>
+            <w:pPr>
+              <w:jc w:val="center"/>
+            </w:pPr>
+            <w:r>
+              <w:t>20</w:t>
+            </w:r>
+          </w:p>
+          <w:p>
+            <w:pPr>
+              <w:jc w:val="center"/>
+            </w:pPr>
+            <w:r>
+              <w:t>3.33</w:t>
+            </w:r>
+          </w:p>
+          <w:p>
+            <w:pPr>
+              <w:jc w:val="center"/>
+            </w:pPr>
+            <w:r>
+              <w:t>10</w:t>
+            </w:r>
+          </w:p>
+          <w:p>
+            <w:pPr>
+              <w:jc w:val="center"/>
+            </w:pPr>
+            <w:r>
+              <w:t>10</w:t>
+            </w:r>
+          </w:p>
+          <w:p>
+            <w:pPr>
+              <w:jc w:val="center"/>
+            </w:pPr>
+            <w:r>
+              <w:t>20</w:t>
+            </w:r>
+          </w:p>
+        </w:tc>
+      </w:tr>
+      <w:tr>
+        <w:trPr>
+          <w:jc w:val="center"/>
+        </w:trPr>
+        <w:tc>
+          <w:tcPr>
+            <w:tcW w:w="3256" w:type="dxa"/>
+          </w:tcPr>
+          <w:p>
+            <w:pPr>
+              <w:jc w:val="center"/>
+            </w:pPr>
+          </w:p>
+        </w:tc>
+        <w:tc>
+          <w:tcPr>
+            <w:tcW w:w="1248" w:type="dxa"/>
+          </w:tcPr>
+          <w:p>
+            <w:pPr>
+              <w:jc w:val="center"/>
+            </w:pPr>
+            <w:r>
+              <w:t>TA1</w:t>
+            </w:r>
+          </w:p>
+        </w:tc>
+        <w:tc>
+          <w:tcPr>
+            <w:tcW w:w="1161" w:type="dxa"/>
+          </w:tcPr>
+          <w:p>
+            <w:pPr>
+              <w:jc w:val="center"/>
+            </w:pPr>
+            <w:r>
+              <w:t>TA2</w:t>
+            </w:r>
+          </w:p>
+        </w:tc>
+        <w:tc>
+          <w:tcPr>
+            <w:tcW w:w="1134" w:type="dxa"/>
+          </w:tcPr>
+          <w:p>
+            <w:pPr>
+              <w:jc w:val="center"/>
+            </w:pPr>
+            <w:r>
+              <w:t>TA3</w:t>
+            </w:r>
+          </w:p>
+        </w:tc>
+      </w:tr>
+      <w:tr>
+        <w:trPr>
+          <w:jc w:val="center"/>
+        </w:trPr>
+        <w:tc>
+          <w:tcPr>
+            <w:tcW w:w="3256" w:type="dxa"/>
+          </w:tcPr>
+          <w:p>
+            <w:pPr>
+              <w:jc w:val="center"/>
+            </w:pPr>
+            <w:r>
+              <w:t>Document book module</w:t>
+            </w:r>
+          </w:p>
+          <w:p>
+            <w:pPr>
+              <w:jc w:val="center"/>
+            </w:pPr>
+            <w:r>
+              <w:t>Document author module</w:t>
+            </w:r>
+          </w:p>
+          <w:p>
+            <w:pPr>
+              <w:jc w:val="center"/>
+            </w:pPr>
+            <w:r>
+              <w:t>Document publisher module</w:t>
+            </w:r>
+          </w:p>
+          <w:p>
+            <w:pPr>
+              <w:jc w:val="center"/>
+            </w:pPr>
+            <w:r>
+              <w:t>Document member module</w:t>
+            </w:r>
+          </w:p>
+          <w:p>
+            <w:pPr>
+              <w:jc w:val="center"/>
+            </w:pPr>
+            <w:r>
+              <w:t>Document loan module</w:t>
+            </w:r>
+          </w:p>
+        </w:tc>
+        <w:tc>
+          <w:tcPr>
+            <w:tcW w:w="1248" w:type="dxa"/>
+          </w:tcPr>
+          <w:p>
+            <w:pPr>
+              <w:jc w:val="center"/>
+            </w:pPr>
+            <w:r>
+              <w:t>5</w:t>
+            </w:r>
+          </w:p>
+          <w:p>
+            <w:pPr>
+              <w:jc w:val="center"/>
+            </w:pPr>
+            <w:r>
+              <w:t>1.67</w:t>
+            </w:r>
+          </w:p>
+          <w:p>
+            <w:pPr>
+              <w:jc w:val="center"/>
+            </w:pPr>
+            <w:r>
+              <w:t>3.33</w:t>
+            </w:r>
+          </w:p>
+          <w:p>
+            <w:pPr>
+              <w:jc w:val="center"/>
+            </w:pPr>
+            <w:r>
+              <w:t>3.33</w:t>
+            </w:r>
+          </w:p>
+          <w:p>
+            <w:pPr>
+              <w:jc w:val="center"/>
+            </w:pPr>
+            <w:r>
+              <w:t>5</w:t>
+            </w:r>
+          </w:p>
+        </w:tc>
+        <w:tc>
+          <w:tcPr>
+            <w:tcW w:w="1161" w:type="dxa"/>
+          </w:tcPr>
+          <w:p>
+            <w:pPr>
+              <w:jc w:val="center"/>
+            </w:pPr>
+            <w:r>
+              <w:t>6</w:t>
+            </w:r>
+          </w:p>
+          <w:p>
+            <w:pPr>
+              <w:jc w:val="center"/>
+            </w:pPr>
+            <w:r>
+              <w:t>2</w:t>
+            </w:r>
+          </w:p>
+          <w:p>
+            <w:pPr>
+              <w:jc w:val="center"/>
+            </w:pPr>
+            <w:r>
+              <w:t>4</w:t>
+            </w:r>
+          </w:p>
+          <w:p>
+            <w:pPr>
+              <w:jc w:val="center"/>
+            </w:pPr>
+            <w:r>
+              <w:t>4</w:t>
+            </w:r>
+          </w:p>
+          <w:p>
+            <w:pPr>
+              <w:jc w:val="center"/>
+            </w:pPr>
+            <w:r>
+              <w:t>6</w:t>
+            </w:r>
+          </w:p>
+        </w:tc>
+        <w:tc>
+          <w:tcPr>
+            <w:tcW w:w="1134" w:type="dxa"/>
+          </w:tcPr>
+          <w:p>
+            <w:pPr>
+              <w:jc w:val="center"/>
+            </w:pPr>
+            <w:r>
+              <w:t>3.75</w:t>
+            </w:r>
+          </w:p>
+          <w:p>
+            <w:pPr>
+              <w:jc w:val="center"/>
+            </w:pPr>
+            <w:r>
+              <w:t>1.25</w:t>
+            </w:r>
+          </w:p>
+          <w:p>
+            <w:pPr>
+              <w:jc w:val="center"/>
+            </w:pPr>
+            <w:r>
+              <w:t>2.5</w:t>
+            </w:r>
+          </w:p>
+          <w:p>
+            <w:pPr>
+              <w:jc w:val="center"/>
+            </w:pPr>
+            <w:r>
+              <w:t>2.5</w:t>
+            </w:r>
+          </w:p>
+          <w:p>
+            <w:pPr>
+              <w:jc w:val="center"/>
+            </w:pPr>
+            <w:r>
+              <w:t>3.75</w:t>
+            </w:r>
+          </w:p>
+        </w:tc>
+      </w:tr>
+    </w:tbl>
+    <w:p>
+      <w:pPr>
+        <w:rPr>
+          <w:sz w:val="24"/>
+          <w:szCs w:val="24"/>
+        </w:rPr>
+      </w:pPr>
+    </w:p>
+    <w:p>
+      <w:pPr>
+        <w:rPr>
+          <w:sz w:val="24"/>
+          <w:szCs w:val="24"/>
+          <w:u w:val="single"/>
+        </w:rPr>
+      </w:pPr>
+      <w:r>
+        <w:rPr>
+          <w:sz w:val="24"/>
+          <w:szCs w:val="24"/>
+          <w:u w:val="single"/>
+        </w:rPr>
+        <w:t>Gantt Chart</w:t>
+      </w:r>
+    </w:p>
+    <w:p>
+      <w:pPr>
+        <w:rPr>
+          <w:noProof/>
+          <w:sz w:val="24"/>
+          <w:szCs w:val="24"/>
+        </w:rPr>
+      </w:pPr>
+      <w:r>
+        <w:rPr>
+          <w:noProof/>
+          <w:sz w:val="24"/>
+          <w:szCs w:val="24"/>
+        </w:rPr>
+        <w:t xml:space="preserve">Below is a color coded Gantt chart representing the list of job undertaken per person and the timeline to the projects completion. </w:t>
+      </w:r>
+    </w:p>
+    <w:p>
+      <w:pPr>
+        <w:rPr>
+          <w:noProof/>
+          <w:sz w:val="24"/>
+          <w:szCs w:val="24"/>
+        </w:rPr>
+      </w:pPr>
+      <w:r>
+        <w:rPr>
+          <w:noProof/>
+          <w:sz w:val="24"/>
+          <w:szCs w:val="24"/>
+        </w:rPr>
+        <w:t xml:space="preserve">It should be noted that to represent a full and accurate working week, weekends have been removed from the timeline so as to keep the schedule as realistic as possible. </w:t>
+      </w:r>
+    </w:p>
+    <w:p>
+      <w:pPr>
+        <w:rPr>
+          <w:noProof/>
+          <w:sz w:val="24"/>
+          <w:szCs w:val="24"/>
+        </w:rPr>
+      </w:pPr>
+      <w:r>
+        <w:rPr>
+          <w:noProof/>
+          <w:sz w:val="24"/>
+          <w:szCs w:val="24"/>
+        </w:rPr>
+        <w:t>Furthermore tasks that have been calculated to a decimal time period have been rounded up. Being that it is inefficient to split days internally, the workers are given an entire day to complete the</w:t>
+      </w:r>
+      <w:r>
+        <w:rPr>
+          <w:noProof/>
+          <w:sz w:val="24"/>
+          <w:szCs w:val="24"/>
+        </w:rPr>
+        <w:t>ir</w:t>
+      </w:r>
+      <w:r>
+        <w:rPr>
+          <w:noProof/>
+          <w:sz w:val="24"/>
+          <w:szCs w:val="24"/>
+        </w:rPr>
+        <w:t xml:space="preserve"> task. For example, a task that 3.33 days, is </w:t>
+      </w:r>
+      <w:r>
+        <w:rPr>
+          <w:noProof/>
+          <w:sz w:val="24"/>
+          <w:szCs w:val="24"/>
+        </w:rPr>
+        <w:t>rounded to 4 complete days</w:t>
+      </w:r>
+      <w:r>
+        <w:rPr>
+          <w:noProof/>
+          <w:sz w:val="24"/>
+          <w:szCs w:val="24"/>
+        </w:rPr>
+        <w:t>.</w:t>
+      </w:r>
+    </w:p>
+    <w:p>
+      <w:pPr>
+        <w:rPr>
+          <w:sz w:val="24"/>
+          <w:szCs w:val="24"/>
+        </w:rPr>
+      </w:pPr>
+      <w:r>
+        <w:rPr>
+          <w:noProof/>
+          <w:sz w:val="24"/>
+          <w:szCs w:val="24"/>
+        </w:rPr>
+        <w:lastRenderedPageBreak/>
+        <w:drawing>
+          <wp:inline distT="0" distB="0" distL="0" distR="0" wp14:anchorId="36A5B6B9" wp14:editId="09596484">
+            <wp:extent cx="5728970" cy="4660265"/>
+            <wp:effectExtent l="0" t="0" r="5080" b="6985"/>
+            <wp:docPr id="11" name="Picture 11"/>
+            <wp:cNvGraphicFramePr>
+              <a:graphicFrameLocks xmlns:a="http://schemas.openxmlformats.org/drawingml/2006/main" noChangeAspect="1"/>
+            </wp:cNvGraphicFramePr>
+            <a:graphic xmlns:a="http://schemas.openxmlformats.org/drawingml/2006/main">
+              <a:graphicData uri="http://schemas.openxmlformats.org/drawingml/2006/picture">
+                <pic:pic xmlns:pic="http://schemas.openxmlformats.org/drawingml/2006/picture">
+                  <pic:nvPicPr>
+                    <pic:cNvPr id="0" name="Picture 2"/>
+                    <pic:cNvPicPr>
+                      <a:picLocks noChangeAspect="1" noChangeArrowheads="1"/>
+                    </pic:cNvPicPr>
+                  </pic:nvPicPr>
+                  <pic:blipFill>
+                    <a:blip r:embed="rId5">
+                      <a:extLst>
+                        <a:ext uri="{28A0092B-C50C-407E-A947-70E740481C1C}">
+                          <a14:useLocalDpi xmlns:a14="http://schemas.microsoft.com/office/drawing/2010/main" val="0"/>
+                        </a:ext>
+                      </a:extLst>
+                    </a:blip>
+                    <a:srcRect/>
+                    <a:stretch>
+                      <a:fillRect/>
+                    </a:stretch>
+                  </pic:blipFill>
+                  <pic:spPr bwMode="auto">
+                    <a:xfrm>
+                      <a:off x="0" y="0"/>
+                      <a:ext cx="5728970" cy="4660265"/>
+                    </a:xfrm>
+                    <a:prstGeom prst="rect">
+                      <a:avLst/>
+                    </a:prstGeom>
+                    <a:noFill/>
+                    <a:ln>
+                      <a:noFill/>
+                    </a:ln>
+                  </pic:spPr>
+                </pic:pic>
+              </a:graphicData>
+            </a:graphic>
+          </wp:inline>
+        </w:drawing>
+      </w:r>
     </w:p>
     <w:sectPr>
       <w:pgSz w:w="11906" w:h="16838"/>
@@ -1599,6 +4207,31 @@
       <w:contextualSpacing/>
     </w:pPr>
   </w:style>
+  <w:style w:type="table" w:styleId="TableGrid">
+    <w:name w:val="Table Grid"/>
+    <w:basedOn w:val="TableNormal"/>
+    <w:uiPriority w:val="39"/>
+    <w:rsid w:val="007672BA"/>
+    <w:pPr>
+      <w:spacing w:after="0" w:line="240" w:lineRule="auto"/>
+    </w:pPr>
+    <w:rPr>
+      <w:rFonts w:eastAsiaTheme="minorEastAsia"/>
+      <w:sz w:val="24"/>
+      <w:szCs w:val="24"/>
+      <w:lang w:eastAsia="zh-CN"/>
+    </w:rPr>
+    <w:tblPr>
+      <w:tblBorders>
+        <w:top w:val="single" w:sz="4" w:space="0" w:color="auto"/>
+        <w:left w:val="single" w:sz="4" w:space="0" w:color="auto"/>
+        <w:bottom w:val="single" w:sz="4" w:space="0" w:color="auto"/>
+        <w:right w:val="single" w:sz="4" w:space="0" w:color="auto"/>
+        <w:insideH w:val="single" w:sz="4" w:space="0" w:color="auto"/>
+        <w:insideV w:val="single" w:sz="4" w:space="0" w:color="auto"/>
+      </w:tblBorders>
+    </w:tblPr>
+  </w:style>
 </w:styles>
 </file>
 

</xml_diff>